<commit_message>
update 3 last part
</commit_message>
<xml_diff>
--- a/SWD391/SRS/Hieu/[Hieu]SE1302_RoadKnight_SRS.docx
+++ b/SWD391/SRS/Hieu/[Hieu]SE1302_RoadKnight_SRS.docx
@@ -389,21 +389,8 @@
           </w:tcPr>
           <w:p/>
           <w:p>
-            <w:proofErr w:type="spellStart"/>
-            <w:r>
-              <w:t>Lưu</w:t>
-            </w:r>
-            <w:proofErr w:type="spellEnd"/>
-            <w:r>
-              <w:t xml:space="preserve"> </w:t>
-            </w:r>
-            <w:proofErr w:type="spellStart"/>
-            <w:r>
-              <w:t>Vịnh</w:t>
-            </w:r>
-            <w:proofErr w:type="spellEnd"/>
-            <w:r>
-              <w:t xml:space="preserve"> – VinhLSE63551</w:t>
+            <w:r>
+              <w:t>Lưu Vịnh – VinhLSE63551</w:t>
             </w:r>
           </w:p>
           <w:p>
@@ -412,13 +399,8 @@
             </w:r>
           </w:p>
           <w:p>
-            <w:proofErr w:type="spellStart"/>
-            <w:r>
-              <w:t>Hoàng</w:t>
-            </w:r>
-            <w:proofErr w:type="spellEnd"/>
-            <w:r>
-              <w:t xml:space="preserve"> Yến Anh – AnhHYSE130145</w:t>
+            <w:r>
+              <w:t>Hoàng Yến Anh – AnhHYSE130145</w:t>
             </w:r>
           </w:p>
           <w:p>
@@ -493,36 +475,8 @@
                 <w:sz w:val="26"/>
                 <w:szCs w:val="26"/>
               </w:rPr>
-              <w:t xml:space="preserve">Mr. </w:t>
-            </w:r>
-            <w:proofErr w:type="spellStart"/>
-            <w:r>
-              <w:rPr>
-                <w:rFonts w:ascii="Times New Roman" w:eastAsia="Cambria" w:hAnsi="Times New Roman" w:cs="Times New Roman"/>
-                <w:sz w:val="26"/>
-                <w:szCs w:val="26"/>
-              </w:rPr>
-              <w:t>Ngô</w:t>
-            </w:r>
-            <w:proofErr w:type="spellEnd"/>
-            <w:r>
-              <w:rPr>
-                <w:rFonts w:ascii="Times New Roman" w:eastAsia="Cambria" w:hAnsi="Times New Roman" w:cs="Times New Roman"/>
-                <w:sz w:val="26"/>
-                <w:szCs w:val="26"/>
-              </w:rPr>
-              <w:t xml:space="preserve"> Đăng Hà </w:t>
-            </w:r>
-            <w:proofErr w:type="gramStart"/>
-            <w:r>
-              <w:rPr>
-                <w:rFonts w:ascii="Times New Roman" w:eastAsia="Cambria" w:hAnsi="Times New Roman" w:cs="Times New Roman"/>
-                <w:sz w:val="26"/>
-                <w:szCs w:val="26"/>
-              </w:rPr>
-              <w:t>An</w:t>
-            </w:r>
-            <w:proofErr w:type="gramEnd"/>
+              <w:t>Mr. Ngô Đăng Hà An</w:t>
+            </w:r>
           </w:p>
         </w:tc>
       </w:tr>
@@ -737,12 +691,20 @@
         <w:t>Table of Content</w:t>
       </w:r>
     </w:p>
-    <w:bookmarkStart w:id="0" w:name="_Toc522439850" w:displacedByCustomXml="next"/>
-    <w:bookmarkStart w:id="1" w:name="_Toc522044939" w:displacedByCustomXml="next"/>
-    <w:bookmarkStart w:id="2" w:name="_Toc512102405" w:displacedByCustomXml="next"/>
-    <w:bookmarkStart w:id="3" w:name="_Toc500074628" w:displacedByCustomXml="next"/>
+    <w:bookmarkStart w:id="0" w:name="_Toc500074628" w:displacedByCustomXml="next"/>
+    <w:bookmarkStart w:id="1" w:name="_Toc512102405" w:displacedByCustomXml="next"/>
+    <w:bookmarkStart w:id="2" w:name="_Toc522044939" w:displacedByCustomXml="next"/>
+    <w:bookmarkStart w:id="3" w:name="_Toc522439850" w:displacedByCustomXml="next"/>
     <w:sdt>
       <w:sdtPr>
+        <w:rPr>
+          <w:rFonts w:ascii="Arial" w:eastAsia="Arial" w:hAnsi="Arial" w:cs="Arial"/>
+          <w:b w:val="0"/>
+          <w:color w:val="auto"/>
+          <w:sz w:val="22"/>
+          <w:szCs w:val="22"/>
+          <w:lang w:eastAsia="ja-JP"/>
+        </w:rPr>
         <w:id w:val="912281029"/>
         <w:docPartObj>
           <w:docPartGallery w:val="Table of Contents"/>
@@ -751,13 +713,8 @@
       </w:sdtPr>
       <w:sdtEndPr>
         <w:rPr>
-          <w:rFonts w:ascii="Arial" w:eastAsia="Arial" w:hAnsi="Arial" w:cs="Arial"/>
           <w:bCs/>
           <w:noProof/>
-          <w:color w:val="auto"/>
-          <w:sz w:val="22"/>
-          <w:szCs w:val="22"/>
-          <w:lang w:eastAsia="ja-JP"/>
         </w:rPr>
       </w:sdtEndPr>
       <w:sdtContent>
@@ -3192,10 +3149,10 @@
         </w:rPr>
       </w:pPr>
       <w:bookmarkStart w:id="30" w:name="_Toc30119739"/>
-      <w:bookmarkStart w:id="31" w:name="_Toc512102412"/>
-      <w:bookmarkStart w:id="32" w:name="_Toc522044949"/>
-      <w:bookmarkStart w:id="33" w:name="_Toc522439860"/>
-      <w:bookmarkStart w:id="34" w:name="_Toc30196656"/>
+      <w:bookmarkStart w:id="31" w:name="_Toc30196656"/>
+      <w:bookmarkStart w:id="32" w:name="_Toc512102412"/>
+      <w:bookmarkStart w:id="33" w:name="_Toc522044949"/>
+      <w:bookmarkStart w:id="34" w:name="_Toc522439860"/>
       <w:bookmarkEnd w:id="28"/>
       <w:bookmarkEnd w:id="29"/>
       <w:r>
@@ -3223,7 +3180,7 @@
         <w:t xml:space="preserve"> Requirement</w:t>
       </w:r>
       <w:bookmarkEnd w:id="30"/>
-      <w:bookmarkEnd w:id="34"/>
+      <w:bookmarkEnd w:id="31"/>
     </w:p>
     <w:p>
       <w:pPr>
@@ -3491,6 +3448,7 @@
           <w:sz w:val="24"/>
           <w:szCs w:val="24"/>
         </w:rPr>
+        <w:lastRenderedPageBreak/>
         <w:t>….</w:t>
       </w:r>
     </w:p>
@@ -3546,6 +3504,7 @@
           <w:color w:val="auto"/>
           <w:szCs w:val="36"/>
         </w:rPr>
+        <w:lastRenderedPageBreak/>
         <w:t xml:space="preserve">2. System </w:t>
       </w:r>
       <w:r>
@@ -3580,9 +3539,9 @@
         </w:rPr>
         <w:t xml:space="preserve">2.1. </w:t>
       </w:r>
-      <w:bookmarkEnd w:id="31"/>
       <w:bookmarkEnd w:id="32"/>
       <w:bookmarkEnd w:id="33"/>
+      <w:bookmarkEnd w:id="34"/>
       <w:r>
         <w:rPr>
           <w:rFonts w:cs="Times New Roman"/>
@@ -4026,7 +3985,6 @@
           <w:szCs w:val="24"/>
         </w:rPr>
       </w:pPr>
-      <w:proofErr w:type="gramStart"/>
       <w:r>
         <w:rPr>
           <w:rFonts w:ascii="Times New Roman" w:hAnsi="Times New Roman" w:cs="Times New Roman"/>
@@ -4034,17 +3992,7 @@
           <w:sz w:val="24"/>
           <w:szCs w:val="24"/>
         </w:rPr>
-        <w:t>Mac(</w:t>
-      </w:r>
-      <w:proofErr w:type="gramEnd"/>
-      <w:r>
-        <w:rPr>
-          <w:rFonts w:ascii="Times New Roman" w:hAnsi="Times New Roman" w:cs="Times New Roman"/>
-          <w:color w:val="000000" w:themeColor="text1"/>
-          <w:sz w:val="24"/>
-          <w:szCs w:val="24"/>
-        </w:rPr>
-        <w:t>macOS 10.12 Sierra</w:t>
+        <w:t>Mac(macOS 10.12 Sierra</w:t>
       </w:r>
       <w:r>
         <w:rPr>
@@ -4084,27 +4032,7 @@
           <w:sz w:val="24"/>
           <w:szCs w:val="24"/>
         </w:rPr>
-        <w:t xml:space="preserve">Google </w:t>
-      </w:r>
-      <w:proofErr w:type="gramStart"/>
-      <w:r>
-        <w:rPr>
-          <w:rFonts w:ascii="Times New Roman" w:hAnsi="Times New Roman" w:cs="Times New Roman"/>
-          <w:color w:val="000000" w:themeColor="text1"/>
-          <w:sz w:val="24"/>
-          <w:szCs w:val="24"/>
-        </w:rPr>
-        <w:t>Chrome  v</w:t>
-      </w:r>
-      <w:proofErr w:type="gramEnd"/>
-      <w:r>
-        <w:rPr>
-          <w:rFonts w:ascii="Times New Roman" w:hAnsi="Times New Roman" w:cs="Times New Roman"/>
-          <w:color w:val="000000" w:themeColor="text1"/>
-          <w:sz w:val="24"/>
-          <w:szCs w:val="24"/>
-        </w:rPr>
-        <w:t>79 (Official Build) (64-bit)</w:t>
+        <w:t>Google Chrome  v79 (Official Build) (64-bit)</w:t>
       </w:r>
       <w:r>
         <w:rPr>
@@ -4441,7 +4369,17 @@
           <w:sz w:val="24"/>
           <w:szCs w:val="24"/>
         </w:rPr>
-        <w:t xml:space="preserve"> Had a map in half bottom of the screen if this device is mobile.</w:t>
+        <w:t xml:space="preserve"> Had a map in half bottom of the screen </w:t>
+      </w:r>
+      <w:r>
+        <w:rPr>
+          <w:rFonts w:ascii="Times New Roman" w:eastAsia="Times New Roman" w:hAnsi="Times New Roman" w:cs="Times New Roman"/>
+          <w:color w:val="000000"/>
+          <w:sz w:val="24"/>
+          <w:szCs w:val="24"/>
+        </w:rPr>
+        <w:lastRenderedPageBreak/>
+        <w:t>if this device is mobile.</w:t>
       </w:r>
       <w:r>
         <w:rPr>
@@ -4619,17 +4557,7 @@
           <w:sz w:val="24"/>
           <w:szCs w:val="24"/>
         </w:rPr>
-        <w:t xml:space="preserve"> with row’s request of the </w:t>
-      </w:r>
-      <w:proofErr w:type="gramStart"/>
-      <w:r>
-        <w:rPr>
-          <w:rFonts w:ascii="Times New Roman" w:eastAsia="Times New Roman" w:hAnsi="Times New Roman" w:cs="Times New Roman"/>
-          <w:color w:val="000000"/>
-          <w:sz w:val="24"/>
-          <w:szCs w:val="24"/>
-        </w:rPr>
-        <w:t>table</w:t>
+        <w:t xml:space="preserve"> with row’s request of the table</w:t>
       </w:r>
       <w:r>
         <w:rPr>
@@ -4640,7 +4568,6 @@
         </w:rPr>
         <w:t>..</w:t>
       </w:r>
-      <w:proofErr w:type="gramEnd"/>
     </w:p>
     <w:p>
       <w:pPr>
@@ -4783,16 +4710,7 @@
           <w:sz w:val="24"/>
           <w:szCs w:val="24"/>
         </w:rPr>
-        <w:t>Mechanic</w:t>
-      </w:r>
-      <w:r>
-        <w:rPr>
-          <w:rFonts w:ascii="Times New Roman" w:eastAsia="Times New Roman" w:hAnsi="Times New Roman" w:cs="Times New Roman"/>
-          <w:color w:val="000000"/>
-          <w:sz w:val="24"/>
-          <w:szCs w:val="24"/>
-        </w:rPr>
-        <w:t xml:space="preserve"> </w:t>
+        <w:t xml:space="preserve">Mechanic </w:t>
       </w:r>
       <w:r>
         <w:rPr>
@@ -4951,16 +4869,7 @@
           <w:sz w:val="24"/>
           <w:szCs w:val="24"/>
         </w:rPr>
-        <w:t>Customer</w:t>
-      </w:r>
-      <w:r>
-        <w:rPr>
-          <w:rFonts w:ascii="Times New Roman" w:eastAsia="Times New Roman" w:hAnsi="Times New Roman" w:cs="Times New Roman"/>
-          <w:color w:val="000000"/>
-          <w:sz w:val="24"/>
-          <w:szCs w:val="24"/>
-        </w:rPr>
-        <w:t xml:space="preserve"> </w:t>
+        <w:t xml:space="preserve">Customer </w:t>
       </w:r>
       <w:r>
         <w:rPr>
@@ -4999,15 +4908,7 @@
           <w:sz w:val="24"/>
           <w:szCs w:val="24"/>
         </w:rPr>
-        <w:t>Customer</w:t>
-      </w:r>
-      <w:r>
-        <w:rPr>
-          <w:rFonts w:ascii="Times New Roman" w:hAnsi="Times New Roman" w:cs="Times New Roman"/>
-          <w:sz w:val="24"/>
-          <w:szCs w:val="24"/>
-        </w:rPr>
-        <w:t xml:space="preserve"> </w:t>
+        <w:t xml:space="preserve">Customer </w:t>
       </w:r>
       <w:r>
         <w:rPr>
@@ -5649,6 +5550,7 @@
         <w:rPr>
           <w:noProof/>
         </w:rPr>
+        <w:lastRenderedPageBreak/>
         <w:t xml:space="preserve">3.5. </w:t>
       </w:r>
       <w:r>
@@ -5666,51 +5568,21 @@
         </w:numPr>
         <w:ind w:left="900" w:hanging="270"/>
         <w:rPr>
-          <w:rFonts w:ascii="Times New Roman" w:hAnsi="Times New Roman" w:cs="Times New Roman"/>
-          <w:sz w:val="24"/>
-          <w:szCs w:val="24"/>
-        </w:rPr>
-      </w:pPr>
-      <w:r>
-        <w:rPr>
-          <w:rFonts w:ascii="Times New Roman" w:hAnsi="Times New Roman" w:cs="Times New Roman"/>
-          <w:sz w:val="24"/>
-          <w:szCs w:val="24"/>
-        </w:rPr>
-        <w:t>….</w:t>
-      </w:r>
-    </w:p>
-    <w:p>
-      <w:pPr>
-        <w:rPr>
-          <w:rFonts w:ascii="Times New Roman" w:hAnsi="Times New Roman" w:cs="Times New Roman"/>
-          <w:sz w:val="24"/>
-          <w:szCs w:val="24"/>
-        </w:rPr>
-      </w:pPr>
-    </w:p>
-    <w:p>
-      <w:pPr>
-        <w:pStyle w:val="Heading2"/>
-        <w:ind w:left="270"/>
-        <w:rPr>
-          <w:b w:val="0"/>
-          <w:noProof/>
-        </w:rPr>
-      </w:pPr>
-      <w:bookmarkStart w:id="72" w:name="_Toc30119757"/>
-      <w:bookmarkStart w:id="73" w:name="_Toc30196673"/>
-      <w:r>
-        <w:rPr>
-          <w:noProof/>
-        </w:rPr>
-        <w:t xml:space="preserve">3.6. </w:t>
-      </w:r>
-      <w:r>
-        <w:t>Portability</w:t>
-      </w:r>
-      <w:bookmarkEnd w:id="72"/>
-      <w:bookmarkEnd w:id="73"/>
+          <w:rFonts w:ascii="Times New Roman" w:eastAsia="Times New Roman" w:hAnsi="Times New Roman" w:cs="Times New Roman"/>
+          <w:color w:val="000000"/>
+          <w:sz w:val="24"/>
+          <w:szCs w:val="24"/>
+        </w:rPr>
+      </w:pPr>
+      <w:r>
+        <w:rPr>
+          <w:rFonts w:ascii="Times New Roman" w:eastAsia="Times New Roman" w:hAnsi="Times New Roman" w:cs="Times New Roman"/>
+          <w:color w:val="000000"/>
+          <w:sz w:val="24"/>
+          <w:szCs w:val="24"/>
+        </w:rPr>
+        <w:t>Source code have full information and easy to understand comments.</w:t>
+      </w:r>
     </w:p>
     <w:p>
       <w:pPr>
@@ -5728,12 +5600,24 @@
       </w:pPr>
       <w:r>
         <w:rPr>
-          <w:rFonts w:ascii="Times New Roman" w:hAnsi="Times New Roman" w:cs="Times New Roman"/>
-          <w:sz w:val="24"/>
-          <w:szCs w:val="24"/>
-        </w:rPr>
-        <w:t>….</w:t>
-      </w:r>
+          <w:rFonts w:ascii="Times New Roman" w:eastAsia="Times New Roman" w:hAnsi="Times New Roman" w:cs="Times New Roman"/>
+          <w:color w:val="000000"/>
+          <w:sz w:val="24"/>
+          <w:szCs w:val="24"/>
+        </w:rPr>
+        <w:t>System has document, SRS, SDD</w:t>
+      </w:r>
+      <w:r>
+        <w:rPr>
+          <w:rFonts w:ascii="Times New Roman" w:eastAsia="Times New Roman" w:hAnsi="Times New Roman" w:cs="Times New Roman"/>
+          <w:color w:val="000000"/>
+          <w:sz w:val="24"/>
+          <w:szCs w:val="24"/>
+        </w:rPr>
+        <w:t>.</w:t>
+      </w:r>
+      <w:bookmarkStart w:id="72" w:name="_GoBack"/>
+      <w:bookmarkEnd w:id="72"/>
     </w:p>
     <w:p>
       <w:pPr>
@@ -5748,68 +5632,24 @@
       <w:pPr>
         <w:pStyle w:val="Heading2"/>
         <w:ind w:left="270"/>
-      </w:pPr>
-      <w:bookmarkStart w:id="74" w:name="_Toc30119758"/>
-      <w:bookmarkStart w:id="75" w:name="_Toc30196674"/>
-      <w:r>
-        <w:rPr>
+        <w:rPr>
+          <w:b w:val="0"/>
           <w:noProof/>
         </w:rPr>
-        <w:t xml:space="preserve">3.7. </w:t>
-      </w:r>
-      <w:r>
-        <w:t>Performance</w:t>
-      </w:r>
+      </w:pPr>
+      <w:bookmarkStart w:id="73" w:name="_Toc30119757"/>
+      <w:bookmarkStart w:id="74" w:name="_Toc30196673"/>
+      <w:r>
+        <w:rPr>
+          <w:noProof/>
+        </w:rPr>
+        <w:t xml:space="preserve">3.6. </w:t>
+      </w:r>
+      <w:r>
+        <w:t>Portability</w:t>
+      </w:r>
+      <w:bookmarkEnd w:id="73"/>
       <w:bookmarkEnd w:id="74"/>
-      <w:bookmarkEnd w:id="75"/>
-    </w:p>
-    <w:p>
-      <w:pPr>
-        <w:pStyle w:val="Heading3"/>
-        <w:ind w:left="630"/>
-      </w:pPr>
-      <w:bookmarkStart w:id="76" w:name="_Toc30119759"/>
-      <w:bookmarkStart w:id="77" w:name="_Toc30196675"/>
-      <w:r>
-        <w:t>3.7.1. Front end</w:t>
-      </w:r>
-      <w:bookmarkEnd w:id="76"/>
-      <w:bookmarkEnd w:id="77"/>
-    </w:p>
-    <w:p>
-      <w:pPr>
-        <w:pStyle w:val="ListParagraph"/>
-        <w:ind w:left="540"/>
-        <w:rPr>
-          <w:rFonts w:ascii="Times New Roman" w:eastAsia="Times New Roman" w:hAnsi="Times New Roman" w:cs="Times New Roman"/>
-          <w:sz w:val="24"/>
-          <w:szCs w:val="24"/>
-        </w:rPr>
-      </w:pPr>
-      <w:r>
-        <w:rPr>
-          <w:rFonts w:ascii="Times New Roman" w:eastAsia="Times New Roman" w:hAnsi="Times New Roman" w:cs="Times New Roman"/>
-          <w:color w:val="000000"/>
-          <w:sz w:val="24"/>
-          <w:szCs w:val="24"/>
-        </w:rPr>
-        <w:t>-</w:t>
-      </w:r>
-    </w:p>
-    <w:p>
-      <w:pPr>
-        <w:pStyle w:val="Heading3"/>
-        <w:ind w:left="630"/>
-      </w:pPr>
-      <w:bookmarkStart w:id="78" w:name="_Toc30119760"/>
-      <w:bookmarkStart w:id="79" w:name="_Toc30196676"/>
-      <w:r>
-        <w:t>3.7.2. Backend</w:t>
-      </w:r>
-      <w:bookmarkStart w:id="80" w:name="_GoBack"/>
-      <w:bookmarkEnd w:id="78"/>
-      <w:bookmarkEnd w:id="79"/>
-      <w:bookmarkEnd w:id="80"/>
     </w:p>
     <w:p>
       <w:pPr>
@@ -5818,21 +5658,477 @@
           <w:ilvl w:val="0"/>
           <w:numId w:val="2"/>
         </w:numPr>
-        <w:ind w:left="540" w:hanging="270"/>
-        <w:rPr>
-          <w:rFonts w:ascii="Times New Roman" w:hAnsi="Times New Roman" w:cs="Times New Roman"/>
-          <w:sz w:val="24"/>
-          <w:szCs w:val="24"/>
-        </w:rPr>
-      </w:pPr>
-      <w:r>
-        <w:rPr>
-          <w:rFonts w:ascii="Times New Roman" w:eastAsia="Times New Roman" w:hAnsi="Times New Roman" w:cs="Times New Roman"/>
-          <w:color w:val="000000"/>
-          <w:sz w:val="24"/>
-          <w:szCs w:val="24"/>
-        </w:rPr>
-        <w:t>…</w:t>
+        <w:ind w:left="900" w:hanging="270"/>
+        <w:rPr>
+          <w:rFonts w:ascii="Times New Roman" w:eastAsia="Times New Roman" w:hAnsi="Times New Roman" w:cs="Times New Roman"/>
+          <w:sz w:val="24"/>
+          <w:szCs w:val="24"/>
+        </w:rPr>
+      </w:pPr>
+      <w:r>
+        <w:rPr>
+          <w:rFonts w:ascii="Times New Roman" w:eastAsia="Times New Roman" w:hAnsi="Times New Roman" w:cs="Times New Roman"/>
+          <w:color w:val="000000"/>
+          <w:sz w:val="24"/>
+          <w:szCs w:val="24"/>
+        </w:rPr>
+        <w:t>Web’s font-end use React JS Library.</w:t>
+      </w:r>
+    </w:p>
+    <w:p>
+      <w:pPr>
+        <w:pStyle w:val="ListParagraph"/>
+        <w:numPr>
+          <w:ilvl w:val="0"/>
+          <w:numId w:val="2"/>
+        </w:numPr>
+        <w:ind w:left="900" w:hanging="270"/>
+        <w:rPr>
+          <w:rFonts w:ascii="Times New Roman" w:eastAsia="Times New Roman" w:hAnsi="Times New Roman" w:cs="Times New Roman"/>
+          <w:color w:val="000000"/>
+          <w:sz w:val="24"/>
+          <w:szCs w:val="24"/>
+        </w:rPr>
+      </w:pPr>
+      <w:r>
+        <w:rPr>
+          <w:rFonts w:ascii="Times New Roman" w:eastAsia="Times New Roman" w:hAnsi="Times New Roman" w:cs="Times New Roman"/>
+          <w:color w:val="000000"/>
+          <w:sz w:val="24"/>
+          <w:szCs w:val="24"/>
+        </w:rPr>
+        <w:t>P</w:t>
+      </w:r>
+      <w:r>
+        <w:rPr>
+          <w:rFonts w:ascii="Times New Roman" w:eastAsia="Times New Roman" w:hAnsi="Times New Roman" w:cs="Times New Roman"/>
+          <w:color w:val="000000"/>
+          <w:sz w:val="24"/>
+          <w:szCs w:val="24"/>
+        </w:rPr>
+        <w:t>rogram</w:t>
+      </w:r>
+      <w:r>
+        <w:rPr>
+          <w:rFonts w:ascii="Times New Roman" w:eastAsia="Times New Roman" w:hAnsi="Times New Roman" w:cs="Times New Roman"/>
+          <w:color w:val="000000"/>
+          <w:sz w:val="24"/>
+          <w:szCs w:val="24"/>
+        </w:rPr>
+        <w:t>ing</w:t>
+      </w:r>
+      <w:r>
+        <w:rPr>
+          <w:rFonts w:ascii="Times New Roman" w:eastAsia="Times New Roman" w:hAnsi="Times New Roman" w:cs="Times New Roman"/>
+          <w:color w:val="000000"/>
+          <w:sz w:val="24"/>
+          <w:szCs w:val="24"/>
+        </w:rPr>
+        <w:t xml:space="preserve"> for </w:t>
+      </w:r>
+      <w:r>
+        <w:rPr>
+          <w:rFonts w:ascii="Times New Roman" w:eastAsia="Times New Roman" w:hAnsi="Times New Roman" w:cs="Times New Roman"/>
+          <w:color w:val="000000"/>
+          <w:sz w:val="24"/>
+          <w:szCs w:val="24"/>
+        </w:rPr>
+        <w:t>Android</w:t>
+      </w:r>
+      <w:r>
+        <w:rPr>
+          <w:rFonts w:ascii="Times New Roman" w:eastAsia="Times New Roman" w:hAnsi="Times New Roman" w:cs="Times New Roman"/>
+          <w:color w:val="000000"/>
+          <w:sz w:val="24"/>
+          <w:szCs w:val="24"/>
+        </w:rPr>
+        <w:t xml:space="preserve"> device.</w:t>
+      </w:r>
+    </w:p>
+    <w:p>
+      <w:pPr>
+        <w:pStyle w:val="ListParagraph"/>
+        <w:numPr>
+          <w:ilvl w:val="0"/>
+          <w:numId w:val="2"/>
+        </w:numPr>
+        <w:ind w:left="900" w:hanging="270"/>
+        <w:rPr>
+          <w:rFonts w:ascii="Times New Roman" w:eastAsia="Times New Roman" w:hAnsi="Times New Roman" w:cs="Times New Roman"/>
+          <w:color w:val="000000"/>
+          <w:sz w:val="24"/>
+          <w:szCs w:val="24"/>
+        </w:rPr>
+      </w:pPr>
+      <w:r>
+        <w:rPr>
+          <w:rFonts w:ascii="Times New Roman" w:eastAsia="Times New Roman" w:hAnsi="Times New Roman" w:cs="Times New Roman"/>
+          <w:color w:val="000000"/>
+          <w:sz w:val="24"/>
+          <w:szCs w:val="24"/>
+        </w:rPr>
+        <w:t xml:space="preserve">API is on </w:t>
+      </w:r>
+      <w:r>
+        <w:rPr>
+          <w:rFonts w:ascii="Times New Roman" w:eastAsia="Times New Roman" w:hAnsi="Times New Roman" w:cs="Times New Roman"/>
+          <w:color w:val="000000"/>
+          <w:sz w:val="24"/>
+          <w:szCs w:val="24"/>
+        </w:rPr>
+        <w:t>Java Spring-boot</w:t>
+      </w:r>
+      <w:r>
+        <w:rPr>
+          <w:rFonts w:ascii="Times New Roman" w:eastAsia="Times New Roman" w:hAnsi="Times New Roman" w:cs="Times New Roman"/>
+          <w:color w:val="000000"/>
+          <w:sz w:val="24"/>
+          <w:szCs w:val="24"/>
+        </w:rPr>
+        <w:t>, Restful API, request and response in JSON so API can accept other programing or any request on Restful API standard.</w:t>
+      </w:r>
+    </w:p>
+    <w:p>
+      <w:pPr>
+        <w:pStyle w:val="ListParagraph"/>
+        <w:numPr>
+          <w:ilvl w:val="0"/>
+          <w:numId w:val="2"/>
+        </w:numPr>
+        <w:ind w:left="900" w:hanging="270"/>
+        <w:rPr>
+          <w:rFonts w:ascii="Times New Roman" w:eastAsia="Times New Roman" w:hAnsi="Times New Roman" w:cs="Times New Roman"/>
+          <w:color w:val="000000"/>
+          <w:sz w:val="24"/>
+          <w:szCs w:val="24"/>
+        </w:rPr>
+      </w:pPr>
+      <w:r>
+        <w:rPr>
+          <w:rFonts w:ascii="Times New Roman" w:eastAsia="Times New Roman" w:hAnsi="Times New Roman" w:cs="Times New Roman"/>
+          <w:color w:val="000000"/>
+          <w:sz w:val="24"/>
+          <w:szCs w:val="24"/>
+        </w:rPr>
+        <w:t>Server</w:t>
+      </w:r>
+      <w:r>
+        <w:rPr>
+          <w:rFonts w:ascii="Times New Roman" w:eastAsia="Times New Roman" w:hAnsi="Times New Roman" w:cs="Times New Roman"/>
+          <w:color w:val="000000"/>
+          <w:sz w:val="24"/>
+          <w:szCs w:val="24"/>
+        </w:rPr>
+        <w:t xml:space="preserve"> Database</w:t>
+      </w:r>
+      <w:r>
+        <w:rPr>
+          <w:rFonts w:ascii="Times New Roman" w:eastAsia="Times New Roman" w:hAnsi="Times New Roman" w:cs="Times New Roman"/>
+          <w:color w:val="000000"/>
+          <w:sz w:val="24"/>
+          <w:szCs w:val="24"/>
+        </w:rPr>
+        <w:t xml:space="preserve"> is on SQL Server</w:t>
+      </w:r>
+      <w:r>
+        <w:rPr>
+          <w:rFonts w:ascii="Times New Roman" w:eastAsia="Times New Roman" w:hAnsi="Times New Roman" w:cs="Times New Roman"/>
+          <w:color w:val="000000"/>
+          <w:sz w:val="24"/>
+          <w:szCs w:val="24"/>
+        </w:rPr>
+        <w:t>.</w:t>
+      </w:r>
+    </w:p>
+    <w:p>
+      <w:pPr>
+        <w:pStyle w:val="ListParagraph"/>
+        <w:numPr>
+          <w:ilvl w:val="0"/>
+          <w:numId w:val="2"/>
+        </w:numPr>
+        <w:ind w:left="900" w:hanging="270"/>
+        <w:rPr>
+          <w:rFonts w:ascii="Times New Roman" w:hAnsi="Times New Roman" w:cs="Times New Roman"/>
+          <w:sz w:val="24"/>
+          <w:szCs w:val="24"/>
+        </w:rPr>
+      </w:pPr>
+      <w:r>
+        <w:rPr>
+          <w:rFonts w:ascii="Times New Roman" w:eastAsia="Times New Roman" w:hAnsi="Times New Roman" w:cs="Times New Roman"/>
+          <w:color w:val="000000"/>
+          <w:sz w:val="24"/>
+          <w:szCs w:val="24"/>
+        </w:rPr>
+        <w:t xml:space="preserve">System currently accepts all applications on </w:t>
+      </w:r>
+      <w:r>
+        <w:rPr>
+          <w:rFonts w:ascii="Times New Roman" w:eastAsia="Times New Roman" w:hAnsi="Times New Roman" w:cs="Times New Roman"/>
+          <w:color w:val="000000"/>
+          <w:sz w:val="24"/>
+          <w:szCs w:val="24"/>
+        </w:rPr>
+        <w:t>Java</w:t>
+      </w:r>
+      <w:r>
+        <w:rPr>
+          <w:rFonts w:ascii="Times New Roman" w:eastAsia="Times New Roman" w:hAnsi="Times New Roman" w:cs="Times New Roman"/>
+          <w:color w:val="000000"/>
+          <w:sz w:val="24"/>
+          <w:szCs w:val="24"/>
+        </w:rPr>
+        <w:t xml:space="preserve"> programing language.</w:t>
+      </w:r>
+    </w:p>
+    <w:p>
+      <w:pPr>
+        <w:rPr>
+          <w:rFonts w:ascii="Times New Roman" w:hAnsi="Times New Roman" w:cs="Times New Roman"/>
+          <w:sz w:val="24"/>
+          <w:szCs w:val="24"/>
+        </w:rPr>
+      </w:pPr>
+    </w:p>
+    <w:p>
+      <w:pPr>
+        <w:pStyle w:val="Heading2"/>
+        <w:ind w:left="270"/>
+      </w:pPr>
+      <w:bookmarkStart w:id="75" w:name="_Toc30119758"/>
+      <w:bookmarkStart w:id="76" w:name="_Toc30196674"/>
+      <w:r>
+        <w:rPr>
+          <w:noProof/>
+        </w:rPr>
+        <w:t xml:space="preserve">3.7. </w:t>
+      </w:r>
+      <w:r>
+        <w:t>Performance</w:t>
+      </w:r>
+      <w:bookmarkEnd w:id="75"/>
+      <w:bookmarkEnd w:id="76"/>
+    </w:p>
+    <w:p>
+      <w:pPr>
+        <w:pStyle w:val="Heading3"/>
+        <w:ind w:left="630"/>
+      </w:pPr>
+      <w:bookmarkStart w:id="77" w:name="_Toc30119759"/>
+      <w:bookmarkStart w:id="78" w:name="_Toc30196675"/>
+      <w:r>
+        <w:t>3.7.1. Front end</w:t>
+      </w:r>
+      <w:bookmarkEnd w:id="77"/>
+      <w:bookmarkEnd w:id="78"/>
+    </w:p>
+    <w:p>
+      <w:pPr>
+        <w:pStyle w:val="ListParagraph"/>
+        <w:numPr>
+          <w:ilvl w:val="0"/>
+          <w:numId w:val="2"/>
+        </w:numPr>
+        <w:ind w:left="900" w:hanging="270"/>
+        <w:rPr>
+          <w:rFonts w:ascii="Times New Roman" w:eastAsia="Times New Roman" w:hAnsi="Times New Roman" w:cs="Times New Roman"/>
+          <w:color w:val="000000"/>
+          <w:sz w:val="24"/>
+          <w:szCs w:val="24"/>
+        </w:rPr>
+      </w:pPr>
+      <w:r>
+        <w:rPr>
+          <w:rFonts w:ascii="Times New Roman" w:eastAsia="Times New Roman" w:hAnsi="Times New Roman" w:cs="Times New Roman"/>
+          <w:color w:val="000000"/>
+          <w:sz w:val="24"/>
+          <w:szCs w:val="24"/>
+        </w:rPr>
+        <w:t>Expect low response time in reload, loading: &lt; 2 second</w:t>
+      </w:r>
+    </w:p>
+    <w:p>
+      <w:pPr>
+        <w:pStyle w:val="ListParagraph"/>
+        <w:numPr>
+          <w:ilvl w:val="0"/>
+          <w:numId w:val="2"/>
+        </w:numPr>
+        <w:ind w:left="900" w:hanging="270"/>
+        <w:rPr>
+          <w:rFonts w:ascii="Times New Roman" w:eastAsia="Times New Roman" w:hAnsi="Times New Roman" w:cs="Times New Roman"/>
+          <w:color w:val="000000"/>
+          <w:sz w:val="24"/>
+          <w:szCs w:val="24"/>
+        </w:rPr>
+      </w:pPr>
+      <w:r>
+        <w:rPr>
+          <w:rFonts w:ascii="Times New Roman" w:eastAsia="Times New Roman" w:hAnsi="Times New Roman" w:cs="Times New Roman"/>
+          <w:color w:val="000000"/>
+          <w:sz w:val="24"/>
+          <w:szCs w:val="24"/>
+        </w:rPr>
+        <w:t xml:space="preserve">Expect get data, forward data, edit data information: </w:t>
+      </w:r>
+      <w:r>
+        <w:rPr>
+          <w:rFonts w:ascii="Times New Roman" w:eastAsia="Times New Roman" w:hAnsi="Times New Roman" w:cs="Times New Roman"/>
+          <w:color w:val="000000"/>
+          <w:sz w:val="24"/>
+          <w:szCs w:val="24"/>
+        </w:rPr>
+        <w:t xml:space="preserve">≤ </w:t>
+      </w:r>
+      <w:r>
+        <w:rPr>
+          <w:rFonts w:ascii="Times New Roman" w:eastAsia="Times New Roman" w:hAnsi="Times New Roman" w:cs="Times New Roman"/>
+          <w:color w:val="000000"/>
+          <w:sz w:val="24"/>
+          <w:szCs w:val="24"/>
+        </w:rPr>
+        <w:t>5 second.</w:t>
+      </w:r>
+    </w:p>
+    <w:p>
+      <w:pPr>
+        <w:pStyle w:val="ListParagraph"/>
+        <w:numPr>
+          <w:ilvl w:val="0"/>
+          <w:numId w:val="2"/>
+        </w:numPr>
+        <w:ind w:left="900" w:hanging="270"/>
+        <w:rPr>
+          <w:rFonts w:ascii="Times New Roman" w:eastAsia="Times New Roman" w:hAnsi="Times New Roman" w:cs="Times New Roman"/>
+          <w:color w:val="000000"/>
+          <w:sz w:val="24"/>
+          <w:szCs w:val="24"/>
+        </w:rPr>
+      </w:pPr>
+      <w:r>
+        <w:rPr>
+          <w:rFonts w:ascii="Times New Roman" w:eastAsia="Times New Roman" w:hAnsi="Times New Roman" w:cs="Times New Roman"/>
+          <w:color w:val="000000"/>
+          <w:sz w:val="24"/>
+          <w:szCs w:val="24"/>
+        </w:rPr>
+        <w:t>Expect auto reload main page / dashboard: every 10 minutes.</w:t>
+      </w:r>
+    </w:p>
+    <w:p>
+      <w:pPr>
+        <w:pStyle w:val="ListParagraph"/>
+        <w:numPr>
+          <w:ilvl w:val="0"/>
+          <w:numId w:val="2"/>
+        </w:numPr>
+        <w:ind w:left="900" w:hanging="270"/>
+        <w:rPr>
+          <w:rFonts w:ascii="Times New Roman" w:eastAsia="Times New Roman" w:hAnsi="Times New Roman" w:cs="Times New Roman"/>
+          <w:sz w:val="24"/>
+          <w:szCs w:val="24"/>
+        </w:rPr>
+      </w:pPr>
+      <w:r>
+        <w:rPr>
+          <w:rFonts w:ascii="Times New Roman" w:eastAsia="Times New Roman" w:hAnsi="Times New Roman" w:cs="Times New Roman"/>
+          <w:color w:val="000000"/>
+          <w:sz w:val="24"/>
+          <w:szCs w:val="24"/>
+        </w:rPr>
+        <w:t xml:space="preserve">Expect log recording push notification: </w:t>
+      </w:r>
+      <w:r>
+        <w:rPr>
+          <w:rFonts w:ascii="Times New Roman" w:eastAsia="Times New Roman" w:hAnsi="Times New Roman" w:cs="Times New Roman"/>
+          <w:color w:val="000000"/>
+          <w:sz w:val="24"/>
+          <w:szCs w:val="24"/>
+        </w:rPr>
+        <w:t>≤</w:t>
+      </w:r>
+      <w:r>
+        <w:rPr>
+          <w:rFonts w:ascii="Times New Roman" w:eastAsia="Times New Roman" w:hAnsi="Times New Roman" w:cs="Times New Roman"/>
+          <w:color w:val="000000"/>
+          <w:sz w:val="24"/>
+          <w:szCs w:val="24"/>
+        </w:rPr>
+        <w:t xml:space="preserve"> 3 minutes since a log is recorded.</w:t>
+      </w:r>
+    </w:p>
+    <w:p>
+      <w:pPr>
+        <w:pStyle w:val="ListParagraph"/>
+        <w:ind w:left="540"/>
+        <w:rPr>
+          <w:rFonts w:ascii="Times New Roman" w:eastAsia="Times New Roman" w:hAnsi="Times New Roman" w:cs="Times New Roman"/>
+          <w:sz w:val="24"/>
+          <w:szCs w:val="24"/>
+        </w:rPr>
+      </w:pPr>
+    </w:p>
+    <w:p>
+      <w:pPr>
+        <w:pStyle w:val="Heading3"/>
+        <w:ind w:left="630"/>
+      </w:pPr>
+      <w:bookmarkStart w:id="79" w:name="_Toc30119760"/>
+      <w:bookmarkStart w:id="80" w:name="_Toc30196676"/>
+      <w:r>
+        <w:t>3.7.2. Backend</w:t>
+      </w:r>
+      <w:bookmarkEnd w:id="79"/>
+      <w:bookmarkEnd w:id="80"/>
+    </w:p>
+    <w:p>
+      <w:pPr>
+        <w:pStyle w:val="ListParagraph"/>
+        <w:numPr>
+          <w:ilvl w:val="0"/>
+          <w:numId w:val="2"/>
+        </w:numPr>
+        <w:ind w:left="900" w:hanging="270"/>
+        <w:rPr>
+          <w:rFonts w:ascii="Times New Roman" w:eastAsia="Times New Roman" w:hAnsi="Times New Roman" w:cs="Times New Roman"/>
+          <w:color w:val="000000"/>
+          <w:sz w:val="24"/>
+          <w:szCs w:val="24"/>
+        </w:rPr>
+      </w:pPr>
+      <w:r>
+        <w:rPr>
+          <w:rFonts w:ascii="Times New Roman" w:eastAsia="Times New Roman" w:hAnsi="Times New Roman" w:cs="Times New Roman"/>
+          <w:color w:val="000000"/>
+          <w:sz w:val="24"/>
+          <w:szCs w:val="24"/>
+        </w:rPr>
+        <w:t>Expect server response time: maximum 5 seconds.</w:t>
+      </w:r>
+    </w:p>
+    <w:p>
+      <w:pPr>
+        <w:pStyle w:val="ListParagraph"/>
+        <w:numPr>
+          <w:ilvl w:val="0"/>
+          <w:numId w:val="2"/>
+        </w:numPr>
+        <w:ind w:left="900" w:hanging="270"/>
+        <w:rPr>
+          <w:rFonts w:ascii="Times New Roman" w:hAnsi="Times New Roman" w:cs="Times New Roman"/>
+          <w:sz w:val="24"/>
+          <w:szCs w:val="24"/>
+        </w:rPr>
+      </w:pPr>
+      <w:r>
+        <w:rPr>
+          <w:rFonts w:ascii="Times New Roman" w:eastAsia="Times New Roman" w:hAnsi="Times New Roman" w:cs="Times New Roman"/>
+          <w:color w:val="000000"/>
+          <w:sz w:val="24"/>
+          <w:szCs w:val="24"/>
+        </w:rPr>
+        <w:t>Expect API response time: from 1 to 10 seconds.</w:t>
       </w:r>
     </w:p>
     <w:p>
@@ -7442,7 +7738,7 @@
 </file>
 
 <file path=customXml/itemProps1.xml><?xml version="1.0" encoding="utf-8"?>
-<ds:datastoreItem xmlns:ds="http://schemas.openxmlformats.org/officeDocument/2006/customXml" ds:itemID="{3DB4EC09-3257-40DD-94EA-DEC830DAABB2}">
+<ds:datastoreItem xmlns:ds="http://schemas.openxmlformats.org/officeDocument/2006/customXml" ds:itemID="{829722E9-DB24-4542-B6C9-BE2AD295D61C}">
   <ds:schemaRefs>
     <ds:schemaRef ds:uri="http://schemas.openxmlformats.org/officeDocument/2006/bibliography"/>
   </ds:schemaRefs>

</xml_diff>